<commit_message>
Sorry, I mean project #1
</commit_message>
<xml_diff>
--- a/Tests, etc/Project #1/INFO3111_Project_1_S23.docx
+++ b/Tests, etc/Project #1/INFO3111_Project_1_S23.docx
@@ -564,6 +564,13 @@
         </w:rPr>
         <w:t xml:space="preserve"> and Purpose</w:t>
       </w:r>
+      <w:r>
+        <w:rPr>
+          <w:sz w:val="36"/>
+          <w:lang w:val="en-CA"/>
+        </w:rPr>
+        <w:t xml:space="preserve"> </w:t>
+      </w:r>
     </w:p>
     <w:p>
       <w:pPr>
@@ -748,6 +755,15 @@
       <w:pPr>
         <w:jc w:val="center"/>
       </w:pPr>
+      <w:r>
+        <w:fldChar w:fldCharType="begin"/>
+      </w:r>
+      <w:r>
+        <w:instrText xml:space="preserve"> INCLUDEPICTURE  "https://www.pixelstalk.net/wp-content/uploads/2016/05/Pirates-pirate-fantasy-ship-fish-ocean-underwater-images-2560x1600.jpg" \* MERGEFORMATINET </w:instrText>
+      </w:r>
+      <w:r>
+        <w:fldChar w:fldCharType="separate"/>
+      </w:r>
       <w:r>
         <w:fldChar w:fldCharType="begin"/>
       </w:r>
@@ -786,6 +802,9 @@
       <w:r>
         <w:fldChar w:fldCharType="end"/>
       </w:r>
+      <w:r>
+        <w:fldChar w:fldCharType="end"/>
+      </w:r>
     </w:p>
     <w:p>
       <w:pPr>
@@ -813,25 +832,7 @@
           <w:bCs/>
           <w:szCs w:val="28"/>
         </w:rPr>
-        <w:t xml:space="preserve">You are going to make an underwater scene involving a </w:t>
-      </w:r>
-      <w:r>
-        <w:rPr>
-          <w:rFonts w:ascii="Arial" w:hAnsi="Arial" w:cs="Arial"/>
-          <w:b/>
-          <w:bCs/>
-          <w:szCs w:val="28"/>
-        </w:rPr>
-        <w:t>shipwreck</w:t>
-      </w:r>
-      <w:r>
-        <w:rPr>
-          <w:rFonts w:ascii="Arial" w:hAnsi="Arial" w:cs="Arial"/>
-          <w:b/>
-          <w:bCs/>
-          <w:szCs w:val="28"/>
-        </w:rPr>
-        <w:t xml:space="preserve">, rocks, fish, etc.  </w:t>
+        <w:t xml:space="preserve">You are going to make an underwater scene involving a shipwreck, rocks, fish, etc.  </w:t>
       </w:r>
     </w:p>
     <w:p>
@@ -930,21 +931,7 @@
           <w:rFonts w:ascii="Arial" w:hAnsi="Arial" w:cs="Arial"/>
           <w:sz w:val="22"/>
         </w:rPr>
-        <w:t>Docks, boats, etc</w:t>
-      </w:r>
-      <w:r>
-        <w:rPr>
-          <w:rFonts w:ascii="Arial" w:hAnsi="Arial" w:cs="Arial"/>
-          <w:sz w:val="22"/>
-        </w:rPr>
-        <w:t xml:space="preserve">.: </w:t>
-      </w:r>
-      <w:r>
-        <w:rPr>
-          <w:rFonts w:ascii="Arial" w:hAnsi="Arial" w:cs="Arial"/>
-          <w:sz w:val="22"/>
-        </w:rPr>
-        <w:t>Contains a couple “ship wreck” models and some dock models</w:t>
+        <w:t>Docks, boats, etc.: Contains a couple “ship wreck” models and some dock models</w:t>
       </w:r>
     </w:p>
     <w:p>
@@ -963,21 +950,7 @@
           <w:rFonts w:ascii="Arial" w:hAnsi="Arial" w:cs="Arial"/>
           <w:sz w:val="22"/>
         </w:rPr>
-        <w:t>Fish</w:t>
-      </w:r>
-      <w:r>
-        <w:rPr>
-          <w:rFonts w:ascii="Arial" w:hAnsi="Arial" w:cs="Arial"/>
-          <w:sz w:val="22"/>
-        </w:rPr>
-        <w:t xml:space="preserve">: </w:t>
-      </w:r>
-      <w:r>
-        <w:rPr>
-          <w:rFonts w:ascii="Arial" w:hAnsi="Arial" w:cs="Arial"/>
-          <w:sz w:val="22"/>
-        </w:rPr>
-        <w:t>Well... has fish, jellyfish, sharks, and even a whale!</w:t>
+        <w:t>Fish: Well... has fish, jellyfish, sharks, and even a whale!</w:t>
       </w:r>
     </w:p>
     <w:p>
@@ -996,21 +969,7 @@
           <w:rFonts w:ascii="Arial" w:hAnsi="Arial" w:cs="Arial"/>
           <w:sz w:val="22"/>
         </w:rPr>
-        <w:t>Plants</w:t>
-      </w:r>
-      <w:r>
-        <w:rPr>
-          <w:rFonts w:ascii="Arial" w:hAnsi="Arial" w:cs="Arial"/>
-          <w:sz w:val="22"/>
-        </w:rPr>
-        <w:t xml:space="preserve">: </w:t>
-      </w:r>
-      <w:r>
-        <w:rPr>
-          <w:rFonts w:ascii="Arial" w:hAnsi="Arial" w:cs="Arial"/>
-          <w:sz w:val="22"/>
-        </w:rPr>
-        <w:t xml:space="preserve">Anything “plant like” </w:t>
+        <w:t xml:space="preserve">Plants: Anything “plant like” </w:t>
       </w:r>
       <w:r>
         <w:rPr>
@@ -1057,28 +1016,7 @@
           <w:rFonts w:ascii="Arial" w:hAnsi="Arial" w:cs="Arial"/>
           <w:sz w:val="22"/>
         </w:rPr>
-        <w:t>Debris/”stuff”</w:t>
-      </w:r>
-      <w:r>
-        <w:rPr>
-          <w:rFonts w:ascii="Arial" w:hAnsi="Arial" w:cs="Arial"/>
-          <w:sz w:val="22"/>
-        </w:rPr>
-        <w:t xml:space="preserve"> to put on the sea floor</w:t>
-      </w:r>
-      <w:r>
-        <w:rPr>
-          <w:rFonts w:ascii="Arial" w:hAnsi="Arial" w:cs="Arial"/>
-          <w:sz w:val="22"/>
-        </w:rPr>
-        <w:t xml:space="preserve">: </w:t>
-      </w:r>
-      <w:r>
-        <w:rPr>
-          <w:rFonts w:ascii="Arial" w:hAnsi="Arial" w:cs="Arial"/>
-          <w:sz w:val="22"/>
-        </w:rPr>
-        <w:t xml:space="preserve">Things like barrels, skulls, bottles, etc. </w:t>
+        <w:t xml:space="preserve">Debris/”stuff” to put on the sea floor: Things like barrels, skulls, bottles, etc. </w:t>
       </w:r>
     </w:p>
     <w:p>
@@ -1908,23 +1846,7 @@
           <w:sz w:val="22"/>
           <w:szCs w:val="22"/>
         </w:rPr>
-        <w:t xml:space="preserve">(20 marks) Place a </w:t>
-      </w:r>
-      <w:r>
-        <w:rPr>
-          <w:rFonts w:ascii="Arial" w:hAnsi="Arial" w:cs="Arial"/>
-          <w:sz w:val="22"/>
-          <w:szCs w:val="22"/>
-        </w:rPr>
-        <w:t>shipwreck</w:t>
-      </w:r>
-      <w:r>
-        <w:rPr>
-          <w:rFonts w:ascii="Arial" w:hAnsi="Arial" w:cs="Arial"/>
-          <w:sz w:val="22"/>
-          <w:szCs w:val="22"/>
-        </w:rPr>
-        <w:t xml:space="preserve"> in the centre of the sea floor. </w:t>
+        <w:t xml:space="preserve">(20 marks) Place a shipwreck in the centre of the sea floor. </w:t>
       </w:r>
       <w:r>
         <w:rPr>
@@ -1972,15 +1894,7 @@
           <w:sz w:val="22"/>
           <w:szCs w:val="22"/>
         </w:rPr>
-        <w:t>shipwreck</w:t>
-      </w:r>
-      <w:r>
-        <w:rPr>
-          <w:rFonts w:ascii="Arial" w:hAnsi="Arial" w:cs="Arial"/>
-          <w:sz w:val="22"/>
-          <w:szCs w:val="22"/>
-        </w:rPr>
-        <w:t xml:space="preserve">” </w:t>
+        <w:t xml:space="preserve">shipwreck” </w:t>
       </w:r>
       <w:r>
         <w:rPr>
@@ -10613,6 +10527,9 @@
     <w:lsdException w:name="Table Subtle 1" w:semiHidden="1" w:unhideWhenUsed="1"/>
     <w:lsdException w:name="Table Subtle 2" w:semiHidden="1" w:unhideWhenUsed="1"/>
     <w:lsdException w:name="Table Web 1" w:semiHidden="1" w:unhideWhenUsed="1"/>
+    <w:lsdException w:name="Table Web 2" w:semiHidden="1" w:unhideWhenUsed="1"/>
+    <w:lsdException w:name="Table Web 3" w:semiHidden="1" w:unhideWhenUsed="1"/>
+    <w:lsdException w:name="Table Theme" w:semiHidden="1" w:unhideWhenUsed="1"/>
     <w:lsdException w:name="Placeholder Text" w:semiHidden="1" w:uiPriority="99"/>
     <w:lsdException w:name="No Spacing" w:uiPriority="1" w:qFormat="1"/>
     <w:lsdException w:name="Light Shading" w:uiPriority="60"/>

</xml_diff>

<commit_message>
The mid-term is tomorrow
</commit_message>
<xml_diff>
--- a/Tests, etc/Project #1/INFO3111_Project_1_S23.docx
+++ b/Tests, etc/Project #1/INFO3111_Project_1_S23.docx
@@ -606,15 +606,24 @@
           <w:rFonts w:ascii="Arial" w:hAnsi="Arial" w:cs="Arial"/>
           <w:sz w:val="22"/>
         </w:rPr>
-        <w:t xml:space="preserve"> 64 bit</w:t>
-      </w:r>
-      <w:r>
-        <w:rPr>
-          <w:rFonts w:ascii="Arial" w:hAnsi="Arial" w:cs="Arial"/>
-          <w:sz w:val="22"/>
-        </w:rPr>
         <w:t xml:space="preserve"> </w:t>
       </w:r>
+      <w:proofErr w:type="gramStart"/>
+      <w:r>
+        <w:rPr>
+          <w:rFonts w:ascii="Arial" w:hAnsi="Arial" w:cs="Arial"/>
+          <w:sz w:val="22"/>
+        </w:rPr>
+        <w:t>64 bit</w:t>
+      </w:r>
+      <w:proofErr w:type="gramEnd"/>
+      <w:r>
+        <w:rPr>
+          <w:rFonts w:ascii="Arial" w:hAnsi="Arial" w:cs="Arial"/>
+          <w:sz w:val="22"/>
+        </w:rPr>
+        <w:t xml:space="preserve"> </w:t>
+      </w:r>
       <w:r>
         <w:rPr>
           <w:rFonts w:ascii="Arial" w:hAnsi="Arial" w:cs="Arial"/>
@@ -740,7 +749,23 @@
           <w:rFonts w:ascii="Arial" w:hAnsi="Arial" w:cs="Arial"/>
           <w:sz w:val="22"/>
         </w:rPr>
-        <w:t xml:space="preserve">You will have to be able to interactively manipulate (i.e. “move”) the camera to view the scene. </w:t>
+        <w:t>You will have to be able to interactively manipulate (</w:t>
+      </w:r>
+      <w:proofErr w:type="gramStart"/>
+      <w:r>
+        <w:rPr>
+          <w:rFonts w:ascii="Arial" w:hAnsi="Arial" w:cs="Arial"/>
+          <w:sz w:val="22"/>
+        </w:rPr>
+        <w:t>i.e.</w:t>
+      </w:r>
+      <w:proofErr w:type="gramEnd"/>
+      <w:r>
+        <w:rPr>
+          <w:rFonts w:ascii="Arial" w:hAnsi="Arial" w:cs="Arial"/>
+          <w:sz w:val="22"/>
+        </w:rPr>
+        <w:t xml:space="preserve"> “move”) the camera to view the scene. </w:t>
       </w:r>
     </w:p>
     <w:p>
@@ -755,6 +780,24 @@
       <w:pPr>
         <w:jc w:val="center"/>
       </w:pPr>
+      <w:r>
+        <w:fldChar w:fldCharType="begin"/>
+      </w:r>
+      <w:r>
+        <w:instrText xml:space="preserve"> INCLUDEPICTURE  "https://www.pixelstalk.net/wp-content/uploads/2016/05/Pirates-pirate-fantasy-ship-fish-ocean-underwater-images-2560x1600.jpg" \* MERGEFORMATINET </w:instrText>
+      </w:r>
+      <w:r>
+        <w:fldChar w:fldCharType="separate"/>
+      </w:r>
+      <w:r>
+        <w:fldChar w:fldCharType="begin"/>
+      </w:r>
+      <w:r>
+        <w:instrText xml:space="preserve"> INCLUDEPICTURE  "https://www.pixelstalk.net/wp-content/uploads/2016/05/Pirates-pirate-fantasy-ship-fish-ocean-underwater-images-2560x1600.jpg" \* MERGEFORMATINET </w:instrText>
+      </w:r>
+      <w:r>
+        <w:fldChar w:fldCharType="separate"/>
+      </w:r>
       <w:r>
         <w:fldChar w:fldCharType="begin"/>
       </w:r>
@@ -794,7 +837,7 @@
             <v:path o:extrusionok="f" gradientshapeok="t" o:connecttype="rect"/>
             <o:lock v:ext="edit" aspectratio="t"/>
           </v:shapetype>
-          <v:shape id="_x0000_i1025" type="#_x0000_t75" alt="Pirates pirate fantasy ship fish ocean underwater images 2560x1600." style="width:519.75pt;height:324.75pt">
+          <v:shape id="_x0000_i1025" type="#_x0000_t75" alt="Pirates pirate fantasy ship fish ocean underwater images 2560x1600." style="width:519.5pt;height:324.5pt">
             <v:imagedata r:id="rId7" r:href="rId8"/>
           </v:shape>
         </w:pict>
@@ -805,6 +848,12 @@
       <w:r>
         <w:fldChar w:fldCharType="end"/>
       </w:r>
+      <w:r>
+        <w:fldChar w:fldCharType="end"/>
+      </w:r>
+      <w:r>
+        <w:fldChar w:fldCharType="end"/>
+      </w:r>
     </w:p>
     <w:p>
       <w:pPr>
@@ -871,7 +920,23 @@
           <w:sz w:val="22"/>
         </w:rPr>
         <w:lastRenderedPageBreak/>
-        <w:t>The plyFiles.7z file has a large number of models to chose from, divided into sections:</w:t>
+        <w:t xml:space="preserve">The plyFiles.7z file has </w:t>
+      </w:r>
+      <w:proofErr w:type="gramStart"/>
+      <w:r>
+        <w:rPr>
+          <w:rFonts w:ascii="Arial" w:hAnsi="Arial" w:cs="Arial"/>
+          <w:sz w:val="22"/>
+        </w:rPr>
+        <w:t>a large number of</w:t>
+      </w:r>
+      <w:proofErr w:type="gramEnd"/>
+      <w:r>
+        <w:rPr>
+          <w:rFonts w:ascii="Arial" w:hAnsi="Arial" w:cs="Arial"/>
+          <w:sz w:val="22"/>
+        </w:rPr>
+        <w:t xml:space="preserve"> models to chose from, divided into sections:</w:t>
       </w:r>
     </w:p>
     <w:p>
@@ -931,7 +996,23 @@
           <w:rFonts w:ascii="Arial" w:hAnsi="Arial" w:cs="Arial"/>
           <w:sz w:val="22"/>
         </w:rPr>
-        <w:t>Docks, boats, etc.: Contains a couple “ship wreck” models and some dock models</w:t>
+        <w:t>Docks, boats, etc.: Contains a couple “</w:t>
+      </w:r>
+      <w:proofErr w:type="gramStart"/>
+      <w:r>
+        <w:rPr>
+          <w:rFonts w:ascii="Arial" w:hAnsi="Arial" w:cs="Arial"/>
+          <w:sz w:val="22"/>
+        </w:rPr>
+        <w:t>ship wreck</w:t>
+      </w:r>
+      <w:proofErr w:type="gramEnd"/>
+      <w:r>
+        <w:rPr>
+          <w:rFonts w:ascii="Arial" w:hAnsi="Arial" w:cs="Arial"/>
+          <w:sz w:val="22"/>
+        </w:rPr>
+        <w:t>” models and some dock models</w:t>
       </w:r>
     </w:p>
     <w:p>
@@ -1016,30 +1097,62 @@
           <w:rFonts w:ascii="Arial" w:hAnsi="Arial" w:cs="Arial"/>
           <w:sz w:val="22"/>
         </w:rPr>
-        <w:t xml:space="preserve">Debris/”stuff” to put on the sea floor: Things like barrels, skulls, bottles, etc. </w:t>
-      </w:r>
-    </w:p>
-    <w:p>
-      <w:pPr>
-        <w:rPr>
-          <w:rFonts w:ascii="Arial" w:hAnsi="Arial" w:cs="Arial"/>
-          <w:sz w:val="22"/>
-        </w:rPr>
-      </w:pPr>
-    </w:p>
-    <w:p>
-      <w:pPr>
-        <w:rPr>
-          <w:rFonts w:ascii="Arial" w:hAnsi="Arial" w:cs="Arial"/>
-          <w:sz w:val="22"/>
-        </w:rPr>
-      </w:pPr>
-      <w:r>
-        <w:rPr>
-          <w:rFonts w:ascii="Arial" w:hAnsi="Arial" w:cs="Arial"/>
-          <w:sz w:val="22"/>
-        </w:rPr>
-        <w:t>Unless otherwise stated, the models are “solid fill” (i.e. not wireframe) with the z/depth buffer should be on.</w:t>
+        <w:t>Debris</w:t>
+      </w:r>
+      <w:proofErr w:type="gramStart"/>
+      <w:r>
+        <w:rPr>
+          <w:rFonts w:ascii="Arial" w:hAnsi="Arial" w:cs="Arial"/>
+          <w:sz w:val="22"/>
+        </w:rPr>
+        <w:t>/”stuff</w:t>
+      </w:r>
+      <w:proofErr w:type="gramEnd"/>
+      <w:r>
+        <w:rPr>
+          <w:rFonts w:ascii="Arial" w:hAnsi="Arial" w:cs="Arial"/>
+          <w:sz w:val="22"/>
+        </w:rPr>
+        <w:t xml:space="preserve">” to put on the sea floor: Things like barrels, skulls, bottles, etc. </w:t>
+      </w:r>
+    </w:p>
+    <w:p>
+      <w:pPr>
+        <w:rPr>
+          <w:rFonts w:ascii="Arial" w:hAnsi="Arial" w:cs="Arial"/>
+          <w:sz w:val="22"/>
+        </w:rPr>
+      </w:pPr>
+    </w:p>
+    <w:p>
+      <w:pPr>
+        <w:rPr>
+          <w:rFonts w:ascii="Arial" w:hAnsi="Arial" w:cs="Arial"/>
+          <w:sz w:val="22"/>
+        </w:rPr>
+      </w:pPr>
+      <w:r>
+        <w:rPr>
+          <w:rFonts w:ascii="Arial" w:hAnsi="Arial" w:cs="Arial"/>
+          <w:sz w:val="22"/>
+        </w:rPr>
+        <w:t>Unless otherwise stated, the models are “solid fill” (</w:t>
+      </w:r>
+      <w:proofErr w:type="gramStart"/>
+      <w:r>
+        <w:rPr>
+          <w:rFonts w:ascii="Arial" w:hAnsi="Arial" w:cs="Arial"/>
+          <w:sz w:val="22"/>
+        </w:rPr>
+        <w:t>i.e.</w:t>
+      </w:r>
+      <w:proofErr w:type="gramEnd"/>
+      <w:r>
+        <w:rPr>
+          <w:rFonts w:ascii="Arial" w:hAnsi="Arial" w:cs="Arial"/>
+          <w:sz w:val="22"/>
+        </w:rPr>
+        <w:t xml:space="preserve"> not wireframe) with the z/depth buffer should be on.</w:t>
       </w:r>
     </w:p>
     <w:p>
@@ -1151,7 +1264,23 @@
           <w:sz w:val="22"/>
         </w:rPr>
         <w:br/>
-        <w:t>For example: “Press number key 2 to see the answer to questions 1 and 2”</w:t>
+        <w:t xml:space="preserve">For example: “Press number key 2 to see the answer to questions 1 and </w:t>
+      </w:r>
+      <w:proofErr w:type="gramStart"/>
+      <w:r>
+        <w:rPr>
+          <w:rFonts w:ascii="Arial" w:hAnsi="Arial" w:cs="Arial"/>
+          <w:sz w:val="22"/>
+        </w:rPr>
+        <w:t>2</w:t>
+      </w:r>
+      <w:proofErr w:type="gramEnd"/>
+      <w:r>
+        <w:rPr>
+          <w:rFonts w:ascii="Arial" w:hAnsi="Arial" w:cs="Arial"/>
+          <w:sz w:val="22"/>
+        </w:rPr>
+        <w:t>”</w:t>
       </w:r>
     </w:p>
     <w:p>
@@ -1181,7 +1310,22 @@
           <w:sz w:val="22"/>
         </w:rPr>
         <w:br/>
-        <w:t xml:space="preserve">i.e. I will *NOT* try and hunt down comments buried in the source code. </w:t>
+      </w:r>
+      <w:proofErr w:type="gramStart"/>
+      <w:r>
+        <w:rPr>
+          <w:rFonts w:ascii="Arial" w:hAnsi="Arial" w:cs="Arial"/>
+          <w:sz w:val="22"/>
+        </w:rPr>
+        <w:t>i.e.</w:t>
+      </w:r>
+      <w:proofErr w:type="gramEnd"/>
+      <w:r>
+        <w:rPr>
+          <w:rFonts w:ascii="Arial" w:hAnsi="Arial" w:cs="Arial"/>
+          <w:sz w:val="22"/>
+        </w:rPr>
+        <w:t xml:space="preserve"> I will *NOT* try and hunt down comments buried in the source code. </w:t>
       </w:r>
       <w:r>
         <w:rPr>
@@ -1335,7 +1479,37 @@
           <w:rFonts w:ascii="Arial" w:hAnsi="Arial" w:cs="Arial"/>
           <w:sz w:val="22"/>
         </w:rPr>
-        <w:t>do something minor like try to unzip the librarys files that github stripped out or something along those lines, but I should be able to download it, build it, and run it, without incident.)</w:t>
+        <w:t xml:space="preserve">do something minor like try to unzip the </w:t>
+      </w:r>
+      <w:r>
+        <w:rPr>
+          <w:rFonts w:ascii="Arial" w:hAnsi="Arial" w:cs="Arial"/>
+          <w:sz w:val="22"/>
+        </w:rPr>
+        <w:t>libraries</w:t>
+      </w:r>
+      <w:r>
+        <w:rPr>
+          <w:rFonts w:ascii="Arial" w:hAnsi="Arial" w:cs="Arial"/>
+          <w:sz w:val="22"/>
+        </w:rPr>
+        <w:t xml:space="preserve"> files that </w:t>
+      </w:r>
+      <w:proofErr w:type="spellStart"/>
+      <w:r>
+        <w:rPr>
+          <w:rFonts w:ascii="Arial" w:hAnsi="Arial" w:cs="Arial"/>
+          <w:sz w:val="22"/>
+        </w:rPr>
+        <w:t>github</w:t>
+      </w:r>
+      <w:proofErr w:type="spellEnd"/>
+      <w:r>
+        <w:rPr>
+          <w:rFonts w:ascii="Arial" w:hAnsi="Arial" w:cs="Arial"/>
+          <w:sz w:val="22"/>
+        </w:rPr>
+        <w:t xml:space="preserve"> stripped out or something along those lines, but I should be able to download it, build it, and run it, without incident.)</w:t>
       </w:r>
     </w:p>
     <w:p>
@@ -1452,12 +1626,21 @@
           <w:sz w:val="22"/>
         </w:rPr>
       </w:pPr>
-      <w:r>
-        <w:rPr>
-          <w:rFonts w:ascii="Arial" w:hAnsi="Arial" w:cs="Arial"/>
-          <w:sz w:val="22"/>
-        </w:rPr>
-        <w:t>chatGPT code.</w:t>
+      <w:proofErr w:type="spellStart"/>
+      <w:r>
+        <w:rPr>
+          <w:rFonts w:ascii="Arial" w:hAnsi="Arial" w:cs="Arial"/>
+          <w:sz w:val="22"/>
+        </w:rPr>
+        <w:t>chatGPT</w:t>
+      </w:r>
+      <w:proofErr w:type="spellEnd"/>
+      <w:r>
+        <w:rPr>
+          <w:rFonts w:ascii="Arial" w:hAnsi="Arial" w:cs="Arial"/>
+          <w:sz w:val="22"/>
+        </w:rPr>
+        <w:t xml:space="preserve"> code.</w:t>
       </w:r>
     </w:p>
     <w:p>
@@ -1499,7 +1682,23 @@
           <w:rFonts w:ascii="Arial" w:hAnsi="Arial" w:cs="Arial"/>
           <w:sz w:val="22"/>
         </w:rPr>
-        <w:t>Some game engine.</w:t>
+        <w:t xml:space="preserve">Some game </w:t>
+      </w:r>
+      <w:proofErr w:type="gramStart"/>
+      <w:r>
+        <w:rPr>
+          <w:rFonts w:ascii="Arial" w:hAnsi="Arial" w:cs="Arial"/>
+          <w:sz w:val="22"/>
+        </w:rPr>
+        <w:t>engine</w:t>
+      </w:r>
+      <w:proofErr w:type="gramEnd"/>
+      <w:r>
+        <w:rPr>
+          <w:rFonts w:ascii="Arial" w:hAnsi="Arial" w:cs="Arial"/>
+          <w:sz w:val="22"/>
+        </w:rPr>
+        <w:t>.</w:t>
       </w:r>
     </w:p>
     <w:p>
@@ -1552,7 +1751,23 @@
           <w:rFonts w:ascii="Arial" w:hAnsi="Arial" w:cs="Arial"/>
           <w:sz w:val="22"/>
         </w:rPr>
-        <w:t>wrote and if I’m suspicious that you had didn’t actually write (i.e. understand) the code you submitted, I’ll simply ask you about it</w:t>
+        <w:t>wrote and if I’m suspicious that you had didn’t actually write (</w:t>
+      </w:r>
+      <w:proofErr w:type="gramStart"/>
+      <w:r>
+        <w:rPr>
+          <w:rFonts w:ascii="Arial" w:hAnsi="Arial" w:cs="Arial"/>
+          <w:sz w:val="22"/>
+        </w:rPr>
+        <w:t>i.e.</w:t>
+      </w:r>
+      <w:proofErr w:type="gramEnd"/>
+      <w:r>
+        <w:rPr>
+          <w:rFonts w:ascii="Arial" w:hAnsi="Arial" w:cs="Arial"/>
+          <w:sz w:val="22"/>
+        </w:rPr>
+        <w:t xml:space="preserve"> understand) the code you submitted, I’ll simply ask you about it</w:t>
       </w:r>
       <w:r>
         <w:rPr>
@@ -1573,7 +1788,23 @@
           <w:rFonts w:ascii="Arial" w:hAnsi="Arial" w:cs="Arial"/>
           <w:sz w:val="22"/>
         </w:rPr>
-        <w:t xml:space="preserve">If you just “got this code somewhere”, it’ll be pretty obvious, based on your responses. </w:t>
+        <w:t xml:space="preserve">If you just “got this code somewhere”, it’ll be </w:t>
+      </w:r>
+      <w:proofErr w:type="gramStart"/>
+      <w:r>
+        <w:rPr>
+          <w:rFonts w:ascii="Arial" w:hAnsi="Arial" w:cs="Arial"/>
+          <w:sz w:val="22"/>
+        </w:rPr>
+        <w:t>pretty obvious</w:t>
+      </w:r>
+      <w:proofErr w:type="gramEnd"/>
+      <w:r>
+        <w:rPr>
+          <w:rFonts w:ascii="Arial" w:hAnsi="Arial" w:cs="Arial"/>
+          <w:sz w:val="22"/>
+        </w:rPr>
+        <w:t xml:space="preserve">, based on your responses. </w:t>
       </w:r>
     </w:p>
     <w:p>
@@ -1911,7 +2142,25 @@
           <w:szCs w:val="22"/>
         </w:rPr>
         <w:br/>
-        <w:t>Choose whichever one you’d like, but it has to be all of the ship (so if you use the “shipwreck”, you’ll have to place both parts).</w:t>
+        <w:t xml:space="preserve">Choose whichever one you’d like, but it </w:t>
+      </w:r>
+      <w:proofErr w:type="gramStart"/>
+      <w:r>
+        <w:rPr>
+          <w:rFonts w:ascii="Arial" w:hAnsi="Arial" w:cs="Arial"/>
+          <w:sz w:val="22"/>
+          <w:szCs w:val="22"/>
+        </w:rPr>
+        <w:t>has to</w:t>
+      </w:r>
+      <w:proofErr w:type="gramEnd"/>
+      <w:r>
+        <w:rPr>
+          <w:rFonts w:ascii="Arial" w:hAnsi="Arial" w:cs="Arial"/>
+          <w:sz w:val="22"/>
+          <w:szCs w:val="22"/>
+        </w:rPr>
+        <w:t xml:space="preserve"> be all of the ship (so if you use the “shipwreck”, you’ll have to place both parts).</w:t>
       </w:r>
       <w:r>
         <w:rPr>
@@ -1961,7 +2210,25 @@
           <w:szCs w:val="22"/>
         </w:rPr>
         <w:br/>
-        <w:t xml:space="preserve">(like it shouldn’t be tiny, or be even close to the same size as the sea floor model, but it should be the main “focus” of the scene – sort of like the image above). </w:t>
+        <w:t>(</w:t>
+      </w:r>
+      <w:proofErr w:type="gramStart"/>
+      <w:r>
+        <w:rPr>
+          <w:rFonts w:ascii="Arial" w:hAnsi="Arial" w:cs="Arial"/>
+          <w:sz w:val="22"/>
+          <w:szCs w:val="22"/>
+        </w:rPr>
+        <w:t>like</w:t>
+      </w:r>
+      <w:proofErr w:type="gramEnd"/>
+      <w:r>
+        <w:rPr>
+          <w:rFonts w:ascii="Arial" w:hAnsi="Arial" w:cs="Arial"/>
+          <w:sz w:val="22"/>
+          <w:szCs w:val="22"/>
+        </w:rPr>
+        <w:t xml:space="preserve"> it shouldn’t be tiny, or be even close to the same size as the sea floor model, but it should be the main “focus” of the scene – sort of like the image above). </w:t>
       </w:r>
       <w:r>
         <w:rPr>
@@ -2077,6 +2344,7 @@
         </w:rPr>
         <w:t xml:space="preserve">The ship should be brown, </w:t>
       </w:r>
+      <w:proofErr w:type="gramStart"/>
       <w:r>
         <w:rPr>
           <w:rFonts w:ascii="Arial" w:hAnsi="Arial" w:cs="Arial"/>
@@ -2085,6 +2353,7 @@
         </w:rPr>
         <w:t>i.e.</w:t>
       </w:r>
+      <w:proofErr w:type="gramEnd"/>
       <w:r>
         <w:rPr>
           <w:rFonts w:ascii="Arial" w:hAnsi="Arial" w:cs="Arial"/>
@@ -2251,7 +2520,25 @@
           <w:sz w:val="22"/>
           <w:szCs w:val="22"/>
         </w:rPr>
-        <w:t>At least 5 other “individual” fish (i.e. swimming around alone or in pairs).</w:t>
+        <w:t>At least 5 other “individual” fish (</w:t>
+      </w:r>
+      <w:proofErr w:type="gramStart"/>
+      <w:r>
+        <w:rPr>
+          <w:rFonts w:ascii="Arial" w:hAnsi="Arial" w:cs="Arial"/>
+          <w:sz w:val="22"/>
+          <w:szCs w:val="22"/>
+        </w:rPr>
+        <w:t>i.e.</w:t>
+      </w:r>
+      <w:proofErr w:type="gramEnd"/>
+      <w:r>
+        <w:rPr>
+          <w:rFonts w:ascii="Arial" w:hAnsi="Arial" w:cs="Arial"/>
+          <w:sz w:val="22"/>
+          <w:szCs w:val="22"/>
+        </w:rPr>
+        <w:t xml:space="preserve"> swimming around alone or in pairs).</w:t>
       </w:r>
     </w:p>
     <w:p>
@@ -2372,7 +2659,25 @@
           <w:szCs w:val="22"/>
         </w:rPr>
         <w:br/>
-        <w:t xml:space="preserve">For instance, whales are large (like as large as the ship), a shark is much smaller, but pretty big, while jellyfish and a school of tiny fish should be, well, pretty tiny. </w:t>
+        <w:t xml:space="preserve">For instance, whales are large (like as large as the ship), a shark is much smaller, but </w:t>
+      </w:r>
+      <w:proofErr w:type="gramStart"/>
+      <w:r>
+        <w:rPr>
+          <w:rFonts w:ascii="Arial" w:hAnsi="Arial" w:cs="Arial"/>
+          <w:sz w:val="22"/>
+          <w:szCs w:val="22"/>
+        </w:rPr>
+        <w:t>pretty big</w:t>
+      </w:r>
+      <w:proofErr w:type="gramEnd"/>
+      <w:r>
+        <w:rPr>
+          <w:rFonts w:ascii="Arial" w:hAnsi="Arial" w:cs="Arial"/>
+          <w:sz w:val="22"/>
+          <w:szCs w:val="22"/>
+        </w:rPr>
+        <w:t xml:space="preserve">, while jellyfish and a school of tiny fish should be, well, pretty tiny. </w:t>
       </w:r>
       <w:r>
         <w:rPr>
@@ -2572,7 +2877,25 @@
           <w:sz w:val="22"/>
           <w:szCs w:val="22"/>
         </w:rPr>
-        <w:t xml:space="preserve">Even though there’s only 3 models, you can change the scale and orientation to give quite a bit of variation. In other words, it shouldn’t look like you’ve just used the same model over and over again – at a glance, it should give the impression that there’s more than just three types of models. </w:t>
+        <w:t xml:space="preserve">Even though there’s only 3 models, you can change the scale and orientation to give quite a bit of variation. In other words, it shouldn’t look like you’ve just used the same model </w:t>
+      </w:r>
+      <w:proofErr w:type="gramStart"/>
+      <w:r>
+        <w:rPr>
+          <w:rFonts w:ascii="Arial" w:hAnsi="Arial" w:cs="Arial"/>
+          <w:sz w:val="22"/>
+          <w:szCs w:val="22"/>
+        </w:rPr>
+        <w:t>over and over again</w:t>
+      </w:r>
+      <w:proofErr w:type="gramEnd"/>
+      <w:r>
+        <w:rPr>
+          <w:rFonts w:ascii="Arial" w:hAnsi="Arial" w:cs="Arial"/>
+          <w:sz w:val="22"/>
+          <w:szCs w:val="22"/>
+        </w:rPr>
+        <w:t xml:space="preserve"> – at a glance, it should give the impression that there’s more than just three types of models. </w:t>
       </w:r>
       <w:r>
         <w:rPr>
@@ -2654,7 +2977,25 @@
           <w:sz w:val="22"/>
           <w:szCs w:val="22"/>
         </w:rPr>
-        <w:t xml:space="preserve">Place one “arch” rock (SM_Env_Rock_Arch_01). Make this a unique “rock” colour” (i.e. slightly different from the other rocks, but still grey or brown or whatever). This should be larger than the other rocks. </w:t>
+        <w:t>Place one “arch” rock (SM_Env_Rock_Arch_01). Make this a unique “rock” colour” (</w:t>
+      </w:r>
+      <w:proofErr w:type="gramStart"/>
+      <w:r>
+        <w:rPr>
+          <w:rFonts w:ascii="Arial" w:hAnsi="Arial" w:cs="Arial"/>
+          <w:sz w:val="22"/>
+          <w:szCs w:val="22"/>
+        </w:rPr>
+        <w:t>i.e.</w:t>
+      </w:r>
+      <w:proofErr w:type="gramEnd"/>
+      <w:r>
+        <w:rPr>
+          <w:rFonts w:ascii="Arial" w:hAnsi="Arial" w:cs="Arial"/>
+          <w:sz w:val="22"/>
+          <w:szCs w:val="22"/>
+        </w:rPr>
+        <w:t xml:space="preserve"> slightly different from the other rocks, but still grey or brown or whatever). This should be larger than the other rocks. </w:t>
       </w:r>
       <w:r>
         <w:rPr>
@@ -3018,7 +3359,25 @@
           <w:sz w:val="22"/>
           <w:szCs w:val="22"/>
         </w:rPr>
-        <w:t xml:space="preserve">ut not “washed out” (i.e. the light is far too bright) or too dark (it’s daytime). </w:t>
+        <w:t>ut not “washed out” (</w:t>
+      </w:r>
+      <w:proofErr w:type="gramStart"/>
+      <w:r>
+        <w:rPr>
+          <w:rFonts w:ascii="Arial" w:hAnsi="Arial" w:cs="Arial"/>
+          <w:sz w:val="22"/>
+          <w:szCs w:val="22"/>
+        </w:rPr>
+        <w:t>i.e.</w:t>
+      </w:r>
+      <w:proofErr w:type="gramEnd"/>
+      <w:r>
+        <w:rPr>
+          <w:rFonts w:ascii="Arial" w:hAnsi="Arial" w:cs="Arial"/>
+          <w:sz w:val="22"/>
+          <w:szCs w:val="22"/>
+        </w:rPr>
+        <w:t xml:space="preserve"> the light is far too bright) or too dark (it’s daytime). </w:t>
       </w:r>
     </w:p>
     <w:p>
@@ -3127,7 +3486,25 @@
           <w:sz w:val="22"/>
           <w:szCs w:val="22"/>
         </w:rPr>
-        <w:t xml:space="preserve">. There’s </w:t>
+        <w:t xml:space="preserve">. </w:t>
+      </w:r>
+      <w:proofErr w:type="gramStart"/>
+      <w:r>
+        <w:rPr>
+          <w:rFonts w:ascii="Arial" w:hAnsi="Arial" w:cs="Arial"/>
+          <w:sz w:val="22"/>
+          <w:szCs w:val="22"/>
+        </w:rPr>
+        <w:t>There’s</w:t>
+      </w:r>
+      <w:proofErr w:type="gramEnd"/>
+      <w:r>
+        <w:rPr>
+          <w:rFonts w:ascii="Arial" w:hAnsi="Arial" w:cs="Arial"/>
+          <w:sz w:val="22"/>
+          <w:szCs w:val="22"/>
+        </w:rPr>
+        <w:t xml:space="preserve"> </w:t>
       </w:r>
       <w:r>
         <w:rPr>
@@ -3207,7 +3584,25 @@
           <w:sz w:val="22"/>
           <w:szCs w:val="22"/>
         </w:rPr>
-        <w:t xml:space="preserve">pread these around, so not all on the ship or all in one location, but as if they were scattered when she ship sank and fish and waves have </w:t>
+        <w:t xml:space="preserve">pread these around, so not all on the ship or all in one location, but as if they were scattered when she </w:t>
+      </w:r>
+      <w:proofErr w:type="gramStart"/>
+      <w:r>
+        <w:rPr>
+          <w:rFonts w:ascii="Arial" w:hAnsi="Arial" w:cs="Arial"/>
+          <w:sz w:val="22"/>
+          <w:szCs w:val="22"/>
+        </w:rPr>
+        <w:t>ship</w:t>
+      </w:r>
+      <w:proofErr w:type="gramEnd"/>
+      <w:r>
+        <w:rPr>
+          <w:rFonts w:ascii="Arial" w:hAnsi="Arial" w:cs="Arial"/>
+          <w:sz w:val="22"/>
+          <w:szCs w:val="22"/>
+        </w:rPr>
+        <w:t xml:space="preserve"> sank and fish and waves have </w:t>
       </w:r>
       <w:r>
         <w:rPr>
@@ -3279,7 +3674,25 @@
           <w:sz w:val="22"/>
           <w:szCs w:val="22"/>
         </w:rPr>
-        <w:t xml:space="preserve"> are a collection of smaller items (like the “SM_Prop_Stack” models). </w:t>
+        <w:t xml:space="preserve"> are a collection of smaller items (like the “</w:t>
+      </w:r>
+      <w:proofErr w:type="spellStart"/>
+      <w:r>
+        <w:rPr>
+          <w:rFonts w:ascii="Arial" w:hAnsi="Arial" w:cs="Arial"/>
+          <w:sz w:val="22"/>
+          <w:szCs w:val="22"/>
+        </w:rPr>
+        <w:t>SM_Prop_Stack</w:t>
+      </w:r>
+      <w:proofErr w:type="spellEnd"/>
+      <w:r>
+        <w:rPr>
+          <w:rFonts w:ascii="Arial" w:hAnsi="Arial" w:cs="Arial"/>
+          <w:sz w:val="22"/>
+          <w:szCs w:val="22"/>
+        </w:rPr>
+        <w:t xml:space="preserve">” models). </w:t>
       </w:r>
       <w:r>
         <w:rPr>
@@ -3298,6 +3711,7 @@
         <w:br/>
         <w:t xml:space="preserve">These are considered as *1* model though – </w:t>
       </w:r>
+      <w:proofErr w:type="gramStart"/>
       <w:r>
         <w:rPr>
           <w:rFonts w:ascii="Arial" w:hAnsi="Arial" w:cs="Arial"/>
@@ -3306,6 +3720,7 @@
         </w:rPr>
         <w:t>i.e.</w:t>
       </w:r>
+      <w:proofErr w:type="gramEnd"/>
       <w:r>
         <w:rPr>
           <w:rFonts w:ascii="Arial" w:hAnsi="Arial" w:cs="Arial"/>
@@ -3424,7 +3839,25 @@
           <w:sz w:val="22"/>
           <w:szCs w:val="22"/>
         </w:rPr>
-        <w:t xml:space="preserve">Pressing the “1” key will move the camera into the location from question 1. That is: underwater, with the “waves” model as wireframe, “looking at” the ship wreck. </w:t>
+        <w:t xml:space="preserve">Pressing the “1” key will move the camera into the location from question 1. That is: underwater, with the “waves” model as wireframe, “looking at” the </w:t>
+      </w:r>
+      <w:proofErr w:type="gramStart"/>
+      <w:r>
+        <w:rPr>
+          <w:rFonts w:ascii="Arial" w:hAnsi="Arial" w:cs="Arial"/>
+          <w:sz w:val="22"/>
+          <w:szCs w:val="22"/>
+        </w:rPr>
+        <w:t>ship wreck</w:t>
+      </w:r>
+      <w:proofErr w:type="gramEnd"/>
+      <w:r>
+        <w:rPr>
+          <w:rFonts w:ascii="Arial" w:hAnsi="Arial" w:cs="Arial"/>
+          <w:sz w:val="22"/>
+          <w:szCs w:val="22"/>
+        </w:rPr>
+        <w:t xml:space="preserve">. </w:t>
       </w:r>
       <w:r>
         <w:rPr>
@@ -3585,7 +4018,25 @@
           <w:sz w:val="22"/>
           <w:szCs w:val="22"/>
         </w:rPr>
-        <w:t xml:space="preserve">the scene, but you the camera should be places so that you can see at least a number of interesting things. </w:t>
+        <w:t xml:space="preserve">the scene, but you the camera should be places so that you can see at least </w:t>
+      </w:r>
+      <w:proofErr w:type="gramStart"/>
+      <w:r>
+        <w:rPr>
+          <w:rFonts w:ascii="Arial" w:hAnsi="Arial" w:cs="Arial"/>
+          <w:sz w:val="22"/>
+          <w:szCs w:val="22"/>
+        </w:rPr>
+        <w:t>a number of</w:t>
+      </w:r>
+      <w:proofErr w:type="gramEnd"/>
+      <w:r>
+        <w:rPr>
+          <w:rFonts w:ascii="Arial" w:hAnsi="Arial" w:cs="Arial"/>
+          <w:sz w:val="22"/>
+          <w:szCs w:val="22"/>
+        </w:rPr>
+        <w:t xml:space="preserve"> interesting things. </w:t>
       </w:r>
       <w:r>
         <w:rPr>
@@ -3722,7 +4173,25 @@
           <w:sz w:val="22"/>
           <w:szCs w:val="22"/>
         </w:rPr>
-        <w:t xml:space="preserve">or these last two, it’s possible that the shark or whale are quite close to the shipwreck – that’s totally fine, as long as the “camera angle” shows </w:t>
+        <w:t xml:space="preserve">or these last two, it’s possible that the shark or whale are quite close to the shipwreck – that’s totally fine, </w:t>
+      </w:r>
+      <w:proofErr w:type="gramStart"/>
+      <w:r>
+        <w:rPr>
+          <w:rFonts w:ascii="Arial" w:hAnsi="Arial" w:cs="Arial"/>
+          <w:sz w:val="22"/>
+          <w:szCs w:val="22"/>
+        </w:rPr>
+        <w:t>as long as</w:t>
+      </w:r>
+      <w:proofErr w:type="gramEnd"/>
+      <w:r>
+        <w:rPr>
+          <w:rFonts w:ascii="Arial" w:hAnsi="Arial" w:cs="Arial"/>
+          <w:sz w:val="22"/>
+          <w:szCs w:val="22"/>
+        </w:rPr>
+        <w:t xml:space="preserve"> the “camera angle” shows </w:t>
       </w:r>
       <w:r>
         <w:rPr>
@@ -3741,6 +4210,140 @@
           <w:szCs w:val="22"/>
         </w:rPr>
         <w:t xml:space="preserve"> the ship and the shark/whale). </w:t>
+      </w:r>
+    </w:p>
+    <w:p>
+      <w:pPr>
+        <w:widowControl w:val="0"/>
+        <w:suppressAutoHyphens/>
+        <w:spacing w:after="120"/>
+        <w:rPr>
+          <w:rFonts w:ascii="Arial" w:hAnsi="Arial" w:cs="Arial"/>
+          <w:sz w:val="22"/>
+          <w:szCs w:val="22"/>
+        </w:rPr>
+      </w:pPr>
+    </w:p>
+    <w:p>
+      <w:pPr>
+        <w:widowControl w:val="0"/>
+        <w:suppressAutoHyphens/>
+        <w:spacing w:after="120"/>
+        <w:rPr>
+          <w:rFonts w:ascii="Arial" w:hAnsi="Arial" w:cs="Arial"/>
+          <w:sz w:val="22"/>
+          <w:szCs w:val="22"/>
+        </w:rPr>
+      </w:pPr>
+    </w:p>
+    <w:p>
+      <w:pPr>
+        <w:widowControl w:val="0"/>
+        <w:suppressAutoHyphens/>
+        <w:spacing w:after="120"/>
+        <w:rPr>
+          <w:rFonts w:ascii="Arial" w:hAnsi="Arial" w:cs="Arial"/>
+          <w:b/>
+          <w:bCs/>
+          <w:sz w:val="22"/>
+          <w:szCs w:val="22"/>
+        </w:rPr>
+      </w:pPr>
+      <w:r>
+        <w:rPr>
+          <w:rFonts w:ascii="Arial" w:hAnsi="Arial" w:cs="Arial"/>
+          <w:b/>
+          <w:bCs/>
+          <w:sz w:val="22"/>
+          <w:szCs w:val="22"/>
+        </w:rPr>
+        <w:t>BONUS (5% overall each):</w:t>
+      </w:r>
+    </w:p>
+    <w:p>
+      <w:pPr>
+        <w:pStyle w:val="ListParagraph"/>
+        <w:widowControl w:val="0"/>
+        <w:numPr>
+          <w:ilvl w:val="0"/>
+          <w:numId w:val="38"/>
+        </w:numPr>
+        <w:suppressAutoHyphens/>
+        <w:spacing w:after="120"/>
+        <w:rPr>
+          <w:rFonts w:ascii="Arial" w:hAnsi="Arial" w:cs="Arial"/>
+          <w:sz w:val="22"/>
+          <w:szCs w:val="22"/>
+        </w:rPr>
+      </w:pPr>
+      <w:r>
+        <w:rPr>
+          <w:rFonts w:ascii="Arial" w:hAnsi="Arial" w:cs="Arial"/>
+          <w:sz w:val="22"/>
+          <w:szCs w:val="22"/>
+        </w:rPr>
+        <w:t>“Move” the shark by updating its position each frame. You do this by adding some very small number to the position of the shark model, so its location updates, and it looks like it’s “</w:t>
+      </w:r>
+      <w:proofErr w:type="gramStart"/>
+      <w:r>
+        <w:rPr>
+          <w:rFonts w:ascii="Arial" w:hAnsi="Arial" w:cs="Arial"/>
+          <w:sz w:val="22"/>
+          <w:szCs w:val="22"/>
+        </w:rPr>
+        <w:t>moving</w:t>
+      </w:r>
+      <w:proofErr w:type="gramEnd"/>
+      <w:r>
+        <w:rPr>
+          <w:rFonts w:ascii="Arial" w:hAnsi="Arial" w:cs="Arial"/>
+          <w:sz w:val="22"/>
+          <w:szCs w:val="22"/>
+        </w:rPr>
+        <w:t>”</w:t>
+      </w:r>
+    </w:p>
+    <w:p>
+      <w:pPr>
+        <w:pStyle w:val="ListParagraph"/>
+        <w:widowControl w:val="0"/>
+        <w:numPr>
+          <w:ilvl w:val="0"/>
+          <w:numId w:val="38"/>
+        </w:numPr>
+        <w:suppressAutoHyphens/>
+        <w:spacing w:after="120"/>
+        <w:rPr>
+          <w:rFonts w:ascii="Arial" w:hAnsi="Arial" w:cs="Arial"/>
+          <w:sz w:val="22"/>
+          <w:szCs w:val="22"/>
+        </w:rPr>
+      </w:pPr>
+      <w:r>
+        <w:rPr>
+          <w:rFonts w:ascii="Arial" w:hAnsi="Arial" w:cs="Arial"/>
+          <w:sz w:val="22"/>
+          <w:szCs w:val="22"/>
+        </w:rPr>
+        <w:t xml:space="preserve">Update question 8, with the “4” key, where it’s looking at the shark, so that it </w:t>
+      </w:r>
+      <w:r>
+        <w:rPr>
+          <w:rFonts w:ascii="Arial" w:hAnsi="Arial" w:cs="Arial"/>
+          <w:i/>
+          <w:iCs/>
+          <w:sz w:val="22"/>
+          <w:szCs w:val="22"/>
+        </w:rPr>
+        <w:t xml:space="preserve">keeps following </w:t>
+      </w:r>
+      <w:r>
+        <w:rPr>
+          <w:rFonts w:ascii="Arial" w:hAnsi="Arial" w:cs="Arial"/>
+          <w:sz w:val="22"/>
+          <w:szCs w:val="22"/>
+        </w:rPr>
+        <w:t xml:space="preserve">the shark. </w:t>
       </w:r>
     </w:p>
     <w:p>
@@ -3837,7 +4440,23 @@
           <w:rFonts w:ascii="Arial" w:hAnsi="Arial" w:cs="Arial"/>
           <w:sz w:val="22"/>
         </w:rPr>
-        <w:t xml:space="preserve">This can be using OBS or zoom or FRAPs or even your cell phone camera but has to </w:t>
+        <w:t xml:space="preserve">This can be using OBS or zoom or FRAPs or even your cell phone camera but </w:t>
+      </w:r>
+      <w:proofErr w:type="gramStart"/>
+      <w:r>
+        <w:rPr>
+          <w:rFonts w:ascii="Arial" w:hAnsi="Arial" w:cs="Arial"/>
+          <w:sz w:val="22"/>
+        </w:rPr>
+        <w:t>has to</w:t>
+      </w:r>
+      <w:proofErr w:type="gramEnd"/>
+      <w:r>
+        <w:rPr>
+          <w:rFonts w:ascii="Arial" w:hAnsi="Arial" w:cs="Arial"/>
+          <w:sz w:val="22"/>
+        </w:rPr>
+        <w:t xml:space="preserve"> </w:t>
       </w:r>
       <w:r>
         <w:rPr>
@@ -3878,7 +4497,23 @@
           <w:rFonts w:ascii="Arial" w:hAnsi="Arial" w:cs="Arial"/>
           <w:sz w:val="22"/>
         </w:rPr>
-        <w:t>You launching the application from visual studio</w:t>
+        <w:t xml:space="preserve">You </w:t>
+      </w:r>
+      <w:proofErr w:type="gramStart"/>
+      <w:r>
+        <w:rPr>
+          <w:rFonts w:ascii="Arial" w:hAnsi="Arial" w:cs="Arial"/>
+          <w:sz w:val="22"/>
+        </w:rPr>
+        <w:t>launching</w:t>
+      </w:r>
+      <w:proofErr w:type="gramEnd"/>
+      <w:r>
+        <w:rPr>
+          <w:rFonts w:ascii="Arial" w:hAnsi="Arial" w:cs="Arial"/>
+          <w:sz w:val="22"/>
+        </w:rPr>
+        <w:t xml:space="preserve"> the application from visual studio</w:t>
       </w:r>
       <w:r>
         <w:rPr>
@@ -3904,7 +4539,23 @@
           <w:rFonts w:ascii="Arial" w:hAnsi="Arial" w:cs="Arial"/>
           <w:sz w:val="22"/>
         </w:rPr>
-        <w:t>CLEARLY showing some identifying information, like a comment in the code with your student name and number</w:t>
+        <w:t xml:space="preserve">CLEARLY showing some identifying information, like a comment in the code with your </w:t>
+      </w:r>
+      <w:proofErr w:type="gramStart"/>
+      <w:r>
+        <w:rPr>
+          <w:rFonts w:ascii="Arial" w:hAnsi="Arial" w:cs="Arial"/>
+          <w:sz w:val="22"/>
+        </w:rPr>
+        <w:t>student</w:t>
+      </w:r>
+      <w:proofErr w:type="gramEnd"/>
+      <w:r>
+        <w:rPr>
+          <w:rFonts w:ascii="Arial" w:hAnsi="Arial" w:cs="Arial"/>
+          <w:sz w:val="22"/>
+        </w:rPr>
+        <w:t xml:space="preserve"> name and number</w:t>
       </w:r>
       <w:r>
         <w:rPr>
@@ -3995,8 +4646,17 @@
           <w:rFonts w:ascii="Arial" w:hAnsi="Arial" w:cs="Arial"/>
           <w:sz w:val="22"/>
         </w:rPr>
-        <w:t xml:space="preserve"> mine (or anyone other) code</w:t>
-      </w:r>
+        <w:t xml:space="preserve"> mine (or anyone other) </w:t>
+      </w:r>
+      <w:proofErr w:type="gramStart"/>
+      <w:r>
+        <w:rPr>
+          <w:rFonts w:ascii="Arial" w:hAnsi="Arial" w:cs="Arial"/>
+          <w:sz w:val="22"/>
+        </w:rPr>
+        <w:t>code</w:t>
+      </w:r>
+      <w:proofErr w:type="gramEnd"/>
       <w:r>
         <w:rPr>
           <w:rFonts w:ascii="Arial" w:hAnsi="Arial" w:cs="Arial"/>
@@ -4120,7 +4780,23 @@
           <w:rFonts w:ascii="Arial" w:hAnsi="Arial" w:cs="Arial"/>
           <w:sz w:val="22"/>
         </w:rPr>
-        <w:t>, even if it's a "from source" engine (i.e. you have the entire source)</w:t>
+        <w:t>, even if it's a "from source" engine (</w:t>
+      </w:r>
+      <w:proofErr w:type="gramStart"/>
+      <w:r>
+        <w:rPr>
+          <w:rFonts w:ascii="Arial" w:hAnsi="Arial" w:cs="Arial"/>
+          <w:sz w:val="22"/>
+        </w:rPr>
+        <w:t>i.e.</w:t>
+      </w:r>
+      <w:proofErr w:type="gramEnd"/>
+      <w:r>
+        <w:rPr>
+          <w:rFonts w:ascii="Arial" w:hAnsi="Arial" w:cs="Arial"/>
+          <w:sz w:val="22"/>
+        </w:rPr>
+        <w:t xml:space="preserve"> you have the entire source)</w:t>
       </w:r>
       <w:r>
         <w:rPr>
@@ -4205,7 +4881,23 @@
           <w:rFonts w:ascii="Arial" w:hAnsi="Arial" w:cs="Arial"/>
           <w:sz w:val="22"/>
         </w:rPr>
-        <w:t xml:space="preserve">If you simply submitted the in class code, then you invested zero time, so you did no work, so you get a mark of zero (in that case, it is a clear case plagiarism/cheating, </w:t>
+        <w:t xml:space="preserve">If you simply submitted the </w:t>
+      </w:r>
+      <w:proofErr w:type="gramStart"/>
+      <w:r>
+        <w:rPr>
+          <w:rFonts w:ascii="Arial" w:hAnsi="Arial" w:cs="Arial"/>
+          <w:sz w:val="22"/>
+        </w:rPr>
+        <w:t>in class</w:t>
+      </w:r>
+      <w:proofErr w:type="gramEnd"/>
+      <w:r>
+        <w:rPr>
+          <w:rFonts w:ascii="Arial" w:hAnsi="Arial" w:cs="Arial"/>
+          <w:sz w:val="22"/>
+        </w:rPr>
+        <w:t xml:space="preserve"> code, then you invested zero time, so you did no work, so you get a mark of zero (in that case, it is a clear case plagiarism/cheating, </w:t>
       </w:r>
       <w:r>
         <w:rPr>
@@ -4250,7 +4942,23 @@
           <w:rFonts w:ascii="Arial" w:hAnsi="Arial" w:cs="Arial"/>
           <w:sz w:val="22"/>
         </w:rPr>
-        <w:t>took the in class code and made some trivial changes - like replaced the teapot model with the rabbit model, slightly repositioned them, and maybe changed their colour - you might not have actually "cheated", but you did essentially no work: "How long would it take me - your instructor - to make those changes?" If it's something that would take 10 minutes, yo</w:t>
+        <w:t xml:space="preserve">took the </w:t>
+      </w:r>
+      <w:proofErr w:type="gramStart"/>
+      <w:r>
+        <w:rPr>
+          <w:rFonts w:ascii="Arial" w:hAnsi="Arial" w:cs="Arial"/>
+          <w:sz w:val="22"/>
+        </w:rPr>
+        <w:t>in class</w:t>
+      </w:r>
+      <w:proofErr w:type="gramEnd"/>
+      <w:r>
+        <w:rPr>
+          <w:rFonts w:ascii="Arial" w:hAnsi="Arial" w:cs="Arial"/>
+          <w:sz w:val="22"/>
+        </w:rPr>
+        <w:t xml:space="preserve"> code and made some trivial changes - like replaced the teapot model with the rabbit model, slightly repositioned them, and maybe changed their colour - you might not have actually "cheated", but you did essentially no work: "How long would it take me - your instructor - to make those changes?" If it's something that would take 10 minutes, yo</w:t>
       </w:r>
       <w:r>
         <w:rPr>
@@ -4288,7 +4996,23 @@
           <w:rFonts w:ascii="Arial" w:hAnsi="Arial" w:cs="Arial"/>
           <w:sz w:val="22"/>
         </w:rPr>
-        <w:t xml:space="preserve">It has to be something that a random "typical" person would say "yes, that's significantly different" in order to "be different". </w:t>
+        <w:t xml:space="preserve">It </w:t>
+      </w:r>
+      <w:proofErr w:type="gramStart"/>
+      <w:r>
+        <w:rPr>
+          <w:rFonts w:ascii="Arial" w:hAnsi="Arial" w:cs="Arial"/>
+          <w:sz w:val="22"/>
+        </w:rPr>
+        <w:t>has to</w:t>
+      </w:r>
+      <w:proofErr w:type="gramEnd"/>
+      <w:r>
+        <w:rPr>
+          <w:rFonts w:ascii="Arial" w:hAnsi="Arial" w:cs="Arial"/>
+          <w:sz w:val="22"/>
+        </w:rPr>
+        <w:t xml:space="preserve"> be something that a random "typical" person would say "yes, that's significantly different" in order to "be different". </w:t>
       </w:r>
       <w:r>
         <w:rPr>
@@ -4408,7 +5132,23 @@
           <w:rFonts w:ascii="Arial" w:hAnsi="Arial" w:cs="Arial"/>
           <w:sz w:val="22"/>
         </w:rPr>
-        <w:t xml:space="preserve"> build (i.e. linker error) </w:t>
+        <w:t xml:space="preserve"> build (</w:t>
+      </w:r>
+      <w:proofErr w:type="gramStart"/>
+      <w:r>
+        <w:rPr>
+          <w:rFonts w:ascii="Arial" w:hAnsi="Arial" w:cs="Arial"/>
+          <w:sz w:val="22"/>
+        </w:rPr>
+        <w:t>i.e.</w:t>
+      </w:r>
+      <w:proofErr w:type="gramEnd"/>
+      <w:r>
+        <w:rPr>
+          <w:rFonts w:ascii="Arial" w:hAnsi="Arial" w:cs="Arial"/>
+          <w:sz w:val="22"/>
+        </w:rPr>
+        <w:t xml:space="preserve"> linker error) </w:t>
       </w:r>
       <w:r>
         <w:rPr>
@@ -4659,7 +5399,25 @@
           <w:sz w:val="22"/>
           <w:lang w:val="en-CA"/>
         </w:rPr>
-        <w:t xml:space="preserve">If any corrections or changes are necessary they will be posted to the course web site and you will be notified of any changes in class. It is your responsibility to check the site periodically for changes to the project. Additional resources relating to the project may </w:t>
+        <w:t xml:space="preserve">If any corrections or changes are </w:t>
+      </w:r>
+      <w:proofErr w:type="gramStart"/>
+      <w:r>
+        <w:rPr>
+          <w:rFonts w:ascii="Arial" w:hAnsi="Arial" w:cs="Arial"/>
+          <w:sz w:val="22"/>
+          <w:lang w:val="en-CA"/>
+        </w:rPr>
+        <w:t>necessary</w:t>
+      </w:r>
+      <w:proofErr w:type="gramEnd"/>
+      <w:r>
+        <w:rPr>
+          <w:rFonts w:ascii="Arial" w:hAnsi="Arial" w:cs="Arial"/>
+          <w:sz w:val="22"/>
+          <w:lang w:val="en-CA"/>
+        </w:rPr>
+        <w:t xml:space="preserve"> they will be posted to the course web site and you will be notified of any changes in class. It is your responsibility to check the site periodically for changes to the project. Additional resources relating to the project may </w:t>
       </w:r>
       <w:r>
         <w:rPr>
@@ -4696,6 +5454,7 @@
           <w:lang w:val="en-CA"/>
         </w:rPr>
       </w:pPr>
+      <w:proofErr w:type="gramStart"/>
       <w:r>
         <w:rPr>
           <w:sz w:val="36"/>
@@ -4722,7 +5481,15 @@
           <w:sz w:val="36"/>
           <w:lang w:val="en-CA"/>
         </w:rPr>
-        <w:t xml:space="preserve">-year old “squinty eye” plagiarism test: </w:t>
+        <w:t>-year old</w:t>
+      </w:r>
+      <w:proofErr w:type="gramEnd"/>
+      <w:r>
+        <w:rPr>
+          <w:sz w:val="36"/>
+          <w:lang w:val="en-CA"/>
+        </w:rPr>
+        <w:t xml:space="preserve"> “squinty eye” plagiarism test: </w:t>
       </w:r>
     </w:p>
     <w:p>
@@ -4825,7 +5592,23 @@
           <w:rFonts w:ascii="Arial" w:hAnsi="Arial" w:cs="Arial"/>
           <w:sz w:val="22"/>
         </w:rPr>
-        <w:t xml:space="preserve">nothing is actually “unique” (see: </w:t>
+        <w:t xml:space="preserve">nothing is </w:t>
+      </w:r>
+      <w:proofErr w:type="gramStart"/>
+      <w:r>
+        <w:rPr>
+          <w:rFonts w:ascii="Arial" w:hAnsi="Arial" w:cs="Arial"/>
+          <w:sz w:val="22"/>
+        </w:rPr>
+        <w:t>actually “unique”</w:t>
+      </w:r>
+      <w:proofErr w:type="gramEnd"/>
+      <w:r>
+        <w:rPr>
+          <w:rFonts w:ascii="Arial" w:hAnsi="Arial" w:cs="Arial"/>
+          <w:sz w:val="22"/>
+        </w:rPr>
+        <w:t xml:space="preserve"> (see: </w:t>
       </w:r>
       <w:hyperlink r:id="rId9" w:history="1">
         <w:r>
@@ -4865,7 +5648,23 @@
           <w:rFonts w:ascii="Arial" w:hAnsi="Arial" w:cs="Arial"/>
           <w:sz w:val="22"/>
         </w:rPr>
-        <w:t xml:space="preserve">The whole point of assignments/tests/projects in this course (or any course, really) is to try to see if you are actually able to </w:t>
+        <w:t xml:space="preserve">The whole point of assignments/tests/projects in this course (or any course, really) is to try to see if you are </w:t>
+      </w:r>
+      <w:proofErr w:type="gramStart"/>
+      <w:r>
+        <w:rPr>
+          <w:rFonts w:ascii="Arial" w:hAnsi="Arial" w:cs="Arial"/>
+          <w:sz w:val="22"/>
+        </w:rPr>
+        <w:t>actually able</w:t>
+      </w:r>
+      <w:proofErr w:type="gramEnd"/>
+      <w:r>
+        <w:rPr>
+          <w:rFonts w:ascii="Arial" w:hAnsi="Arial" w:cs="Arial"/>
+          <w:sz w:val="22"/>
+        </w:rPr>
+        <w:t xml:space="preserve"> to </w:t>
       </w:r>
       <w:r>
         <w:rPr>
@@ -5065,7 +5864,23 @@
           <w:rFonts w:ascii="Arial" w:hAnsi="Arial" w:cs="Arial"/>
           <w:sz w:val="22"/>
         </w:rPr>
-        <w:t xml:space="preserve">While you may freely “borrow” mine (or anyone other) code </w:t>
+        <w:t xml:space="preserve">While you may freely “borrow” mine (or anyone other) </w:t>
+      </w:r>
+      <w:proofErr w:type="gramStart"/>
+      <w:r>
+        <w:rPr>
+          <w:rFonts w:ascii="Arial" w:hAnsi="Arial" w:cs="Arial"/>
+          <w:sz w:val="22"/>
+        </w:rPr>
+        <w:t>code</w:t>
+      </w:r>
+      <w:proofErr w:type="gramEnd"/>
+      <w:r>
+        <w:rPr>
+          <w:rFonts w:ascii="Arial" w:hAnsi="Arial" w:cs="Arial"/>
+          <w:sz w:val="22"/>
+        </w:rPr>
+        <w:t xml:space="preserve"> </w:t>
       </w:r>
       <w:r>
         <w:rPr>
@@ -5272,12 +6087,21 @@
         </w:rPr>
         <w:t xml:space="preserve"> (</w:t>
       </w:r>
-      <w:r>
-        <w:rPr>
-          <w:rFonts w:ascii="Arial" w:hAnsi="Arial" w:cs="Arial"/>
-          <w:sz w:val="22"/>
-        </w:rPr>
-        <w:t xml:space="preserve">i.e. a </w:t>
+      <w:proofErr w:type="gramStart"/>
+      <w:r>
+        <w:rPr>
+          <w:rFonts w:ascii="Arial" w:hAnsi="Arial" w:cs="Arial"/>
+          <w:sz w:val="22"/>
+        </w:rPr>
+        <w:t>i.e.</w:t>
+      </w:r>
+      <w:proofErr w:type="gramEnd"/>
+      <w:r>
+        <w:rPr>
+          <w:rFonts w:ascii="Arial" w:hAnsi="Arial" w:cs="Arial"/>
+          <w:sz w:val="22"/>
+        </w:rPr>
+        <w:t xml:space="preserve"> a </w:t>
       </w:r>
       <w:r>
         <w:rPr>

</xml_diff>